<commit_message>
dfd and acknowledgement added in ToBeAdded folder
</commit_message>
<xml_diff>
--- a/MidDefence/WordFile/BegPart.docx
+++ b/MidDefence/WordFile/BegPart.docx
@@ -352,12 +352,37 @@
                                 <w:sz w:val="24"/>
                               </w:rPr>
                             </w:pPr>
+                            <w:proofErr w:type="spellStart"/>
                             <w:r>
                               <w:rPr>
                                 <w:rFonts w:ascii="Times New Roman" w:hAnsi="Times New Roman" w:cs="Times New Roman"/>
                                 <w:sz w:val="24"/>
                               </w:rPr>
-                              <w:t>Sandesh Lawaju (730335)</w:t>
+                              <w:t>Sandesh</w:t>
+                            </w:r>
+                            <w:proofErr w:type="spellEnd"/>
+                            <w:r>
+                              <w:rPr>
+                                <w:rFonts w:ascii="Times New Roman" w:hAnsi="Times New Roman" w:cs="Times New Roman"/>
+                                <w:sz w:val="24"/>
+                              </w:rPr>
+                              <w:t xml:space="preserve"> </w:t>
+                            </w:r>
+                            <w:proofErr w:type="spellStart"/>
+                            <w:r>
+                              <w:rPr>
+                                <w:rFonts w:ascii="Times New Roman" w:hAnsi="Times New Roman" w:cs="Times New Roman"/>
+                                <w:sz w:val="24"/>
+                              </w:rPr>
+                              <w:t>Lawaju</w:t>
+                            </w:r>
+                            <w:proofErr w:type="spellEnd"/>
+                            <w:r>
+                              <w:rPr>
+                                <w:rFonts w:ascii="Times New Roman" w:hAnsi="Times New Roman" w:cs="Times New Roman"/>
+                                <w:sz w:val="24"/>
+                              </w:rPr>
+                              <w:t xml:space="preserve"> (730335)</w:t>
                             </w:r>
                           </w:p>
                           <w:p>
@@ -368,12 +393,37 @@
                                 <w:sz w:val="24"/>
                               </w:rPr>
                             </w:pPr>
+                            <w:proofErr w:type="spellStart"/>
                             <w:r>
                               <w:rPr>
                                 <w:rFonts w:ascii="Times New Roman" w:hAnsi="Times New Roman" w:cs="Times New Roman"/>
                                 <w:sz w:val="24"/>
                               </w:rPr>
-                              <w:t>Sujan Koju (730342)</w:t>
+                              <w:t>Sujan</w:t>
+                            </w:r>
+                            <w:proofErr w:type="spellEnd"/>
+                            <w:r>
+                              <w:rPr>
+                                <w:rFonts w:ascii="Times New Roman" w:hAnsi="Times New Roman" w:cs="Times New Roman"/>
+                                <w:sz w:val="24"/>
+                              </w:rPr>
+                              <w:t xml:space="preserve"> </w:t>
+                            </w:r>
+                            <w:proofErr w:type="spellStart"/>
+                            <w:r>
+                              <w:rPr>
+                                <w:rFonts w:ascii="Times New Roman" w:hAnsi="Times New Roman" w:cs="Times New Roman"/>
+                                <w:sz w:val="24"/>
+                              </w:rPr>
+                              <w:t>Koju</w:t>
+                            </w:r>
+                            <w:proofErr w:type="spellEnd"/>
+                            <w:r>
+                              <w:rPr>
+                                <w:rFonts w:ascii="Times New Roman" w:hAnsi="Times New Roman" w:cs="Times New Roman"/>
+                                <w:sz w:val="24"/>
+                              </w:rPr>
+                              <w:t xml:space="preserve"> (730342)</w:t>
                             </w:r>
                           </w:p>
                           <w:p>
@@ -564,15 +614,51 @@
           <w:sz w:val="24"/>
           <w:szCs w:val="24"/>
         </w:rPr>
-        <w:t>(Er. Milan</w:t>
-      </w:r>
-      <w:r>
-        <w:rPr>
-          <w:rFonts w:ascii="Times New Roman" w:hAnsi="Times New Roman" w:cs="Times New Roman"/>
-          <w:sz w:val="24"/>
-          <w:szCs w:val="24"/>
-        </w:rPr>
-        <w:t xml:space="preserve"> Chikanbanjar)</w:t>
+        <w:t>(</w:t>
+      </w:r>
+      <w:proofErr w:type="spellStart"/>
+      <w:r>
+        <w:rPr>
+          <w:rFonts w:ascii="Times New Roman" w:hAnsi="Times New Roman" w:cs="Times New Roman"/>
+          <w:sz w:val="24"/>
+          <w:szCs w:val="24"/>
+        </w:rPr>
+        <w:t>Er</w:t>
+      </w:r>
+      <w:proofErr w:type="spellEnd"/>
+      <w:r>
+        <w:rPr>
+          <w:rFonts w:ascii="Times New Roman" w:hAnsi="Times New Roman" w:cs="Times New Roman"/>
+          <w:sz w:val="24"/>
+          <w:szCs w:val="24"/>
+        </w:rPr>
+        <w:t>. Milan</w:t>
+      </w:r>
+      <w:r>
+        <w:rPr>
+          <w:rFonts w:ascii="Times New Roman" w:hAnsi="Times New Roman" w:cs="Times New Roman"/>
+          <w:sz w:val="24"/>
+          <w:szCs w:val="24"/>
+        </w:rPr>
+        <w:t xml:space="preserve"> </w:t>
+      </w:r>
+      <w:proofErr w:type="spellStart"/>
+      <w:r>
+        <w:rPr>
+          <w:rFonts w:ascii="Times New Roman" w:hAnsi="Times New Roman" w:cs="Times New Roman"/>
+          <w:sz w:val="24"/>
+          <w:szCs w:val="24"/>
+        </w:rPr>
+        <w:t>Chikanbanjar</w:t>
+      </w:r>
+      <w:proofErr w:type="spellEnd"/>
+      <w:r>
+        <w:rPr>
+          <w:rFonts w:ascii="Times New Roman" w:hAnsi="Times New Roman" w:cs="Times New Roman"/>
+          <w:sz w:val="24"/>
+          <w:szCs w:val="24"/>
+        </w:rPr>
+        <w:t>)</w:t>
       </w:r>
     </w:p>
     <w:p>
@@ -677,31 +763,95 @@
           <w:sz w:val="24"/>
           <w:szCs w:val="24"/>
         </w:rPr>
-        <w:t>Over the past decade, e-commerce has transformed the way the business is being done in the developed world.</w:t>
-      </w:r>
-      <w:r>
-        <w:rPr>
-          <w:rFonts w:ascii="Times New Roman" w:hAnsi="Times New Roman" w:cs="Times New Roman"/>
-          <w:sz w:val="24"/>
-          <w:szCs w:val="24"/>
-        </w:rPr>
-        <w:t xml:space="preserve"> But </w:t>
-      </w:r>
-      <w:r>
-        <w:rPr>
-          <w:rFonts w:ascii="Times New Roman" w:hAnsi="Times New Roman" w:cs="Times New Roman"/>
-          <w:sz w:val="24"/>
-          <w:szCs w:val="24"/>
-        </w:rPr>
-        <w:t>in Nepal</w:t>
-      </w:r>
-      <w:r>
-        <w:rPr>
-          <w:rFonts w:ascii="Times New Roman" w:hAnsi="Times New Roman" w:cs="Times New Roman"/>
-          <w:sz w:val="24"/>
-          <w:szCs w:val="24"/>
-        </w:rPr>
-        <w:t>, it is still in its infancy</w:t>
+        <w:t xml:space="preserve">E-Mart is </w:t>
+      </w:r>
+      <w:r>
+        <w:rPr>
+          <w:rFonts w:ascii="Times New Roman" w:hAnsi="Times New Roman" w:cs="Times New Roman"/>
+          <w:sz w:val="24"/>
+          <w:szCs w:val="24"/>
+        </w:rPr>
+        <w:t>a domestic e-commerce websit</w:t>
+      </w:r>
+      <w:r>
+        <w:rPr>
+          <w:rFonts w:ascii="Times New Roman" w:hAnsi="Times New Roman" w:cs="Times New Roman"/>
+          <w:sz w:val="24"/>
+          <w:szCs w:val="24"/>
+        </w:rPr>
+        <w:t>e suitable for Nepali community with the aim of</w:t>
+      </w:r>
+      <w:r>
+        <w:rPr>
+          <w:rFonts w:ascii="Times New Roman" w:hAnsi="Times New Roman" w:cs="Times New Roman"/>
+          <w:sz w:val="24"/>
+          <w:szCs w:val="24"/>
+        </w:rPr>
+        <w:t xml:space="preserve"> </w:t>
+      </w:r>
+      <w:r>
+        <w:rPr>
+          <w:rFonts w:ascii="Times New Roman" w:hAnsi="Times New Roman" w:cs="Times New Roman"/>
+          <w:sz w:val="24"/>
+          <w:szCs w:val="24"/>
+        </w:rPr>
+        <w:t>providing consumer-to-consumer and business-to-consumer sales services via the Internet</w:t>
+      </w:r>
+      <w:r>
+        <w:rPr>
+          <w:rFonts w:ascii="Times New Roman" w:hAnsi="Times New Roman" w:cs="Times New Roman"/>
+          <w:sz w:val="24"/>
+          <w:szCs w:val="24"/>
+        </w:rPr>
+        <w:t>. It would be the platform where the seller can advertise their products and the buyer can purchase their product of int</w:t>
+      </w:r>
+      <w:r>
+        <w:rPr>
+          <w:rFonts w:ascii="Times New Roman" w:hAnsi="Times New Roman" w:cs="Times New Roman"/>
+          <w:sz w:val="24"/>
+          <w:szCs w:val="24"/>
+        </w:rPr>
+        <w:t xml:space="preserve">erest directly from the seller. </w:t>
+      </w:r>
+      <w:r>
+        <w:rPr>
+          <w:rFonts w:ascii="Times New Roman" w:hAnsi="Times New Roman" w:cs="Times New Roman"/>
+          <w:sz w:val="24"/>
+          <w:szCs w:val="24"/>
+        </w:rPr>
+        <w:t>We intend to</w:t>
+      </w:r>
+      <w:r>
+        <w:rPr>
+          <w:rFonts w:ascii="Times New Roman" w:hAnsi="Times New Roman" w:cs="Times New Roman"/>
+          <w:sz w:val="24"/>
+          <w:szCs w:val="24"/>
+        </w:rPr>
+        <w:t xml:space="preserve"> implement ar</w:t>
+      </w:r>
+      <w:r>
+        <w:rPr>
+          <w:rFonts w:ascii="Times New Roman" w:hAnsi="Times New Roman" w:cs="Times New Roman"/>
+          <w:sz w:val="24"/>
+          <w:szCs w:val="24"/>
+        </w:rPr>
+        <w:t>t</w:t>
+      </w:r>
+      <w:r>
+        <w:rPr>
+          <w:rFonts w:ascii="Times New Roman" w:hAnsi="Times New Roman" w:cs="Times New Roman"/>
+          <w:sz w:val="24"/>
+          <w:szCs w:val="24"/>
+        </w:rPr>
+        <w:t xml:space="preserve">ificial intelligence to provide comment-filter and </w:t>
+      </w:r>
+      <w:r>
+        <w:rPr>
+          <w:rFonts w:ascii="Times New Roman" w:hAnsi="Times New Roman" w:cs="Times New Roman"/>
+          <w:sz w:val="24"/>
+          <w:szCs w:val="24"/>
+        </w:rPr>
+        <w:t>personalization</w:t>
       </w:r>
       <w:r>
         <w:rPr>
@@ -710,62 +860,6 @@
           <w:szCs w:val="24"/>
         </w:rPr>
         <w:t>.</w:t>
-      </w:r>
-      <w:r>
-        <w:rPr>
-          <w:rFonts w:ascii="Times New Roman" w:hAnsi="Times New Roman" w:cs="Times New Roman"/>
-          <w:sz w:val="24"/>
-          <w:szCs w:val="24"/>
-        </w:rPr>
-        <w:t xml:space="preserve"> Therefore, we have started this project with the intention of building a domestic e-commerce website suitable for Nepali community. The main goal of this project is </w:t>
-      </w:r>
-      <w:r>
-        <w:rPr>
-          <w:rFonts w:ascii="Times New Roman" w:hAnsi="Times New Roman" w:cs="Times New Roman"/>
-          <w:sz w:val="24"/>
-          <w:szCs w:val="24"/>
-        </w:rPr>
-        <w:t>providing consumer-to-consumer and business-to-consumer sales services via the Internet</w:t>
-      </w:r>
-      <w:r>
-        <w:rPr>
-          <w:rFonts w:ascii="Times New Roman" w:hAnsi="Times New Roman" w:cs="Times New Roman"/>
-          <w:sz w:val="24"/>
-          <w:szCs w:val="24"/>
-        </w:rPr>
-        <w:t xml:space="preserve">. It would be the platform where the seller can advertise their products and the buyer can purchase their product of interest directly from the seller. </w:t>
-      </w:r>
-      <w:r>
-        <w:rPr>
-          <w:rFonts w:ascii="Times New Roman" w:hAnsi="Times New Roman" w:cs="Times New Roman"/>
-          <w:sz w:val="24"/>
-          <w:szCs w:val="24"/>
-        </w:rPr>
-        <w:t xml:space="preserve">This website </w:t>
-      </w:r>
-      <w:r>
-        <w:rPr>
-          <w:rFonts w:ascii="Times New Roman" w:hAnsi="Times New Roman" w:cs="Times New Roman"/>
-          <w:sz w:val="24"/>
-          <w:szCs w:val="24"/>
-        </w:rPr>
-        <w:t>is also able to take data from user views and create its own dataset. We intend to</w:t>
-      </w:r>
-      <w:r>
-        <w:rPr>
-          <w:rFonts w:ascii="Times New Roman" w:hAnsi="Times New Roman" w:cs="Times New Roman"/>
-          <w:sz w:val="24"/>
-          <w:szCs w:val="24"/>
-        </w:rPr>
-        <w:t xml:space="preserve"> implement ar</w:t>
-      </w:r>
-      <w:r>
-        <w:rPr>
-          <w:rFonts w:ascii="Times New Roman" w:hAnsi="Times New Roman" w:cs="Times New Roman"/>
-          <w:sz w:val="24"/>
-          <w:szCs w:val="24"/>
-        </w:rPr>
-        <w:t>tificial intelligence to provide recommendations for customers and provide chat-filters.</w:t>
       </w:r>
     </w:p>
     <w:p>
@@ -801,6 +895,8 @@
         </w:rPr>
         <w:t>E-commerce, virtual market, transaction.</w:t>
       </w:r>
+      <w:bookmarkStart w:id="0" w:name="_GoBack"/>
+      <w:bookmarkEnd w:id="0"/>
     </w:p>
     <w:p>
       <w:pPr>
@@ -1101,6 +1197,7 @@
                 <w:szCs w:val="24"/>
               </w:rPr>
             </w:pPr>
+            <w:proofErr w:type="spellStart"/>
             <w:r>
               <w:rPr>
                 <w:rFonts w:ascii="Times New Roman" w:hAnsi="Times New Roman" w:cs="Times New Roman"/>
@@ -1109,6 +1206,7 @@
               </w:rPr>
               <w:t>i</w:t>
             </w:r>
+            <w:proofErr w:type="spellEnd"/>
           </w:p>
           <w:p>
             <w:pPr>
@@ -1875,8 +1973,6 @@
               </w:rPr>
               <w:t>4.2 Work to be Done</w:t>
             </w:r>
-            <w:bookmarkStart w:id="0" w:name="_GoBack"/>
-            <w:bookmarkEnd w:id="0"/>
           </w:p>
         </w:tc>
         <w:tc>
@@ -2169,7 +2265,6 @@
           <w:sz w:val="28"/>
           <w:szCs w:val="28"/>
         </w:rPr>
-        <w:lastRenderedPageBreak/>
         <w:t>TABLE OF CONTENTS</w:t>
       </w:r>
     </w:p>
@@ -2291,6 +2386,7 @@
                 <w:sz w:val="24"/>
                 <w:szCs w:val="24"/>
               </w:rPr>
+              <w:lastRenderedPageBreak/>
               <w:t>Fig No.</w:t>
             </w:r>
           </w:p>

</xml_diff>